<commit_message>
CV and Cover Letter: Update
</commit_message>
<xml_diff>
--- a/docs/resume/download/mohamed-bana_cover-letter.docx
+++ b/docs/resume/download/mohamed-bana_cover-letter.docx
@@ -82,36 +82,28 @@
     </w:p>
     <w:p>
       <w:pPr>
+        <w:pStyle w:val="Heading2"/>
+      </w:pPr>
+      <w:bookmarkStart w:id="21" w:name="background"/>
+      <w:r>
+        <w:t xml:space="preserve">Background</w:t>
+      </w:r>
+      <w:bookmarkEnd w:id="21"/>
+    </w:p>
+    <w:p>
+      <w:pPr>
+        <w:pStyle w:val="FirstParagraph"/>
+      </w:pPr>
+      <w:r>
+        <w:t xml:space="preserve">A role involving web technologies hosted on a cloud-based backend. I’ve worked on all the tiers of a software product, so I can appreciate the different concerns expressed at each level. I feel the latest trend in web technologies; quick prototyping, large selection of libraries, ease of programming and its cross-platform support is where the future is heading. This, distributed systems and big data algorithms are where I am focusing my current efforts—all of which are equally interesting to me.</w:t>
+      </w:r>
+    </w:p>
+    <w:p>
+      <w:pPr>
         <w:pStyle w:val="BodyText"/>
       </w:pPr>
       <w:r>
-        <w:t xml:space="preserve">I am looking for a role involving web technologies hosted on a cloud-based backend. I’ve worked on all the tiers of a software product, so I can appreciate the different concerns expressed at each level. I feel the latest trend in web technologies; quick prototyping, large selection of libraries, ease of programming and its cross-platform support is where the future is heading. This, distributed systems and big data algorithms are where I am focusing my current efforts—all of which are equally interesting to me.</w:t>
-      </w:r>
-    </w:p>
-    <w:p>
-      <w:pPr>
-        <w:pStyle w:val="Heading2"/>
-      </w:pPr>
-      <w:bookmarkStart w:id="21" w:name="background"/>
-      <w:r>
-        <w:t xml:space="preserve">Background</w:t>
-      </w:r>
-      <w:bookmarkEnd w:id="21"/>
-    </w:p>
-    <w:p>
-      <w:pPr>
-        <w:pStyle w:val="FirstParagraph"/>
-      </w:pPr>
-      <w:r>
-        <w:t xml:space="preserve">A role involving web technologies hosted on a cloud-based backend. I’ve worked on all the tiers of a software product, so I can appreciate the different concerns expressed at each level. I feel the latest trend in web technologies; quick prototyping, large selection of libraries, ease of programming and its cross-platform support is where the future is heading. This, distributed systems and big data algorithms are where I am focusing my current efforts—all of which are equally interesting to me.</w:t>
-      </w:r>
-    </w:p>
-    <w:p>
-      <w:pPr>
-        <w:pStyle w:val="BodyText"/>
-      </w:pPr>
-      <w:r>
-        <w:t xml:space="preserve">I’m a well-rounded engineer and I’m able to see the delivery, from beginning to end, of a software stack. This includes the building, testing and continuous delivery of the solution. I have examples in my repos that demonstrate all these in a cloud environment:</w:t>
+        <w:t xml:space="preserve">I’m a well-rounded engineer and I’m able to see the delivery, from beginning to end, of a software stack. This includes the building, testing and continuous delivery of the solution. I have examples in my repositories that demonstrate all these in a cloud environment:</w:t>
       </w:r>
     </w:p>
     <w:p>
@@ -202,18 +194,28 @@
       <w:pPr>
         <w:pStyle w:val="Heading3"/>
       </w:pPr>
-      <w:bookmarkStart w:id="22" w:name="technology-stack"/>
-      <w:r>
-        <w:t xml:space="preserve">Technology Stack</w:t>
+      <w:bookmarkStart w:id="22" w:name="job-preferences"/>
+      <w:r>
+        <w:t xml:space="preserve">Job Preferences</w:t>
       </w:r>
       <w:bookmarkEnd w:id="22"/>
     </w:p>
     <w:p>
       <w:pPr>
+        <w:pStyle w:val="Heading4"/>
+      </w:pPr>
+      <w:bookmarkStart w:id="23" w:name="salary-and-notice-period"/>
+      <w:r>
+        <w:t xml:space="preserve">Salary and notice period</w:t>
+      </w:r>
+      <w:bookmarkEnd w:id="23"/>
+    </w:p>
+    <w:p>
+      <w:pPr>
         <w:pStyle w:val="FirstParagraph"/>
       </w:pPr>
       <w:r>
-        <w:t xml:space="preserve">I’m flexible in terms of the choice of framework used, however, my ideal role will involve (any of) the following:</w:t>
+        <w:t xml:space="preserve">I’m willing to negotiate on this as it depends on a few things, that said:</w:t>
       </w:r>
     </w:p>
     <w:p>
@@ -225,7 +227,7 @@
         </w:numPr>
       </w:pPr>
       <w:r>
-        <w:t xml:space="preserve">Backend: Ideally Go/Golang as I have good experience with this.</w:t>
+        <w:t xml:space="preserve">If it’s a contracting role, minimum of £580 per day.</w:t>
       </w:r>
     </w:p>
     <w:p>
@@ -237,42 +239,60 @@
         </w:numPr>
       </w:pPr>
       <w:r>
-        <w:t xml:space="preserve">Frontend: JavaScript or any language that targets JavaScript on the frontend side, my ideal choice would be TypeScript. I would prefer to use Vue.js as the underlying framework that the UI is built with.</w:t>
-      </w:r>
-    </w:p>
-    <w:p>
-      <w:pPr>
-        <w:pStyle w:val="Compact"/>
-        <w:numPr>
-          <w:numId w:val="1002"/>
-          <w:ilvl w:val="0"/>
-        </w:numPr>
-      </w:pPr>
-      <w:r>
-        <w:t xml:space="preserve">Roles where Linux, Google Cloud Platform/Azure/AWS, Docker and Kubernetes are being used. Open Banking would be a plus.</w:t>
-      </w:r>
-    </w:p>
-    <w:p>
-      <w:pPr>
-        <w:pStyle w:val="Compact"/>
-        <w:numPr>
-          <w:numId w:val="1002"/>
-          <w:ilvl w:val="0"/>
-        </w:numPr>
-      </w:pPr>
-      <w:r>
-        <w:t xml:space="preserve">I’m up for learning more of Rust. It’s just a hobby at the moment.</w:t>
-      </w:r>
-    </w:p>
-    <w:p>
-      <w:pPr>
-        <w:pStyle w:val="Heading3"/>
-      </w:pPr>
-      <w:bookmarkStart w:id="23" w:name="enumeration-and-job-preferences"/>
-      <w:r>
-        <w:t xml:space="preserve">Enumeration and Job Preferences</w:t>
-      </w:r>
-      <w:bookmarkEnd w:id="23"/>
+        <w:t xml:space="preserve">If it’s a permanent position, minimum of £90,000 per year.</w:t>
+      </w:r>
+    </w:p>
+    <w:p>
+      <w:pPr>
+        <w:pStyle w:val="FirstParagraph"/>
+      </w:pPr>
+      <w:r>
+        <w:t xml:space="preserve">I’m available to start immediately.</w:t>
+      </w:r>
+    </w:p>
+    <w:p>
+      <w:pPr>
+        <w:pStyle w:val="Heading4"/>
+      </w:pPr>
+      <w:bookmarkStart w:id="24" w:name="work-locations-considered"/>
+      <w:r>
+        <w:t xml:space="preserve">Work locations considered</w:t>
+      </w:r>
+      <w:bookmarkEnd w:id="24"/>
+    </w:p>
+    <w:p>
+      <w:pPr>
+        <w:pStyle w:val="FirstParagraph"/>
+      </w:pPr>
+      <w:r>
+        <w:t xml:space="preserve">Ideally, a remote role with an office in London.</w:t>
+      </w:r>
+    </w:p>
+    <w:p>
+      <w:pPr>
+        <w:pStyle w:val="BodyText"/>
+      </w:pPr>
+      <w:r>
+        <w:t xml:space="preserve">If it’s not fully remote, an office in East London would be perfect, e.g., Canary Wharf, Aldgate (East).</w:t>
+      </w:r>
+    </w:p>
+    <w:p>
+      <w:pPr>
+        <w:pStyle w:val="Heading4"/>
+      </w:pPr>
+      <w:bookmarkStart w:id="25" w:name="key-skills-and-preferred-job-role"/>
+      <w:r>
+        <w:t xml:space="preserve">Key skills and preferred job role</w:t>
+      </w:r>
+      <w:bookmarkEnd w:id="25"/>
+    </w:p>
+    <w:p>
+      <w:pPr>
+        <w:pStyle w:val="FirstParagraph"/>
+      </w:pPr>
+      <w:r>
+        <w:t xml:space="preserve">I’m flexible in terms of the choice of framework used, however, my ideal role will involve (any of) the following:</w:t>
+      </w:r>
     </w:p>
     <w:p>
       <w:pPr>
@@ -281,25 +301,79 @@
           <w:numId w:val="1003"/>
           <w:ilvl w:val="0"/>
         </w:numPr>
+      </w:pPr>
+      <w:r>
+        <w:t xml:space="preserve">Backend: Ideally Go/Golang as I have good experience with this.</w:t>
+      </w:r>
+    </w:p>
+    <w:p>
+      <w:pPr>
+        <w:pStyle w:val="Compact"/>
+        <w:numPr>
+          <w:numId w:val="1003"/>
+          <w:ilvl w:val="0"/>
+        </w:numPr>
+      </w:pPr>
+      <w:r>
+        <w:t xml:space="preserve">Frontend: JavaScript or any language that targets JavaScript on the frontend side, my ideal choice would be TypeScript. I would prefer to use Vue.js as the underlying framework that the UI is built with.</w:t>
+      </w:r>
+    </w:p>
+    <w:p>
+      <w:pPr>
+        <w:pStyle w:val="Compact"/>
+        <w:numPr>
+          <w:numId w:val="1003"/>
+          <w:ilvl w:val="0"/>
+        </w:numPr>
+      </w:pPr>
+      <w:r>
+        <w:t xml:space="preserve">Roles where Linux, Google Cloud Platform (GCP)/Azure/AWS, Docker and Kubernetes are being used. Open Banking would be a plus.</w:t>
+      </w:r>
+    </w:p>
+    <w:p>
+      <w:pPr>
+        <w:pStyle w:val="Compact"/>
+        <w:numPr>
+          <w:numId w:val="1003"/>
+          <w:ilvl w:val="0"/>
+        </w:numPr>
+      </w:pPr>
+      <w:r>
+        <w:t xml:space="preserve">I’m up for learning more of Rust. It’s just a hobby at the moment.</w:t>
+      </w:r>
+    </w:p>
+    <w:p>
+      <w:pPr>
+        <w:pStyle w:val="FirstParagraph"/>
       </w:pPr>
       <w:r>
         <w:rPr>
           <w:b/>
         </w:rPr>
-        <w:t xml:space="preserve">Rate:</w:t>
+        <w:t xml:space="preserve">Summary:</w:t>
       </w:r>
       <w:r>
         <w:t xml:space="preserve"> </w:t>
       </w:r>
       <w:r>
-        <w:t xml:space="preserve">I’m seeking a daily rate of &gt;£580 per day. I’m willing to negotiate on this.</w:t>
-      </w:r>
+        <w:t xml:space="preserve">(Full Stack) Senior Software Engineer: Golang, Vue.js, Linux, Docker, Docker-Compose, Kubernetes, Cloud Computing, Google Cloud Computing (GCP).</w:t>
+      </w:r>
+    </w:p>
+    <w:p>
+      <w:pPr>
+        <w:pStyle w:val="Heading4"/>
+      </w:pPr>
+      <w:bookmarkStart w:id="26" w:name="X6c07eb4299dc1aef534c51f4f01a1ded7c440ce"/>
+      <w:r>
+        <w:t xml:space="preserve">Any visa restrictions – if applicable (ILR, Tier 2, Dependant visa etc)</w:t>
+      </w:r>
+      <w:bookmarkEnd w:id="26"/>
     </w:p>
     <w:p>
       <w:pPr>
         <w:pStyle w:val="Compact"/>
         <w:numPr>
-          <w:numId w:val="1003"/>
+          <w:numId w:val="1004"/>
           <w:ilvl w:val="0"/>
         </w:numPr>
       </w:pPr>
@@ -307,20 +381,20 @@
         <w:rPr>
           <w:b/>
         </w:rPr>
-        <w:t xml:space="preserve">Location:</w:t>
+        <w:t xml:space="preserve">Passport/Nationality:</w:t>
       </w:r>
       <w:r>
         <w:t xml:space="preserve"> </w:t>
       </w:r>
       <w:r>
-        <w:t xml:space="preserve">I’m looking for work in the UK, ideally in London as that is where I mainly live.</w:t>
+        <w:t xml:space="preserve">I have a British Passport, national insurance number, British Citizenship etc.</w:t>
       </w:r>
     </w:p>
     <w:p>
       <w:pPr>
         <w:pStyle w:val="Compact"/>
         <w:numPr>
-          <w:numId w:val="1003"/>
+          <w:numId w:val="1004"/>
           <w:ilvl w:val="0"/>
         </w:numPr>
       </w:pPr>
@@ -328,20 +402,20 @@
         <w:rPr>
           <w:b/>
         </w:rPr>
-        <w:t xml:space="preserve">Start Date:</w:t>
+        <w:t xml:space="preserve">Drivers Licence:</w:t>
       </w:r>
       <w:r>
         <w:t xml:space="preserve"> </w:t>
       </w:r>
       <w:r>
-        <w:t xml:space="preserve">I’m available to start immediately.</w:t>
+        <w:t xml:space="preserve">Full UK Driving Licence.</w:t>
       </w:r>
     </w:p>
     <w:p>
       <w:pPr>
         <w:pStyle w:val="Compact"/>
         <w:numPr>
-          <w:numId w:val="1003"/>
+          <w:numId w:val="1004"/>
           <w:ilvl w:val="0"/>
         </w:numPr>
       </w:pPr>
@@ -349,18 +423,141 @@
         <w:rPr>
           <w:b/>
         </w:rPr>
-        <w:t xml:space="preserve">Job Type:</w:t>
-      </w:r>
-      <w:r>
-        <w:t xml:space="preserve"> </w:t>
-      </w:r>
+        <w:t xml:space="preserve">Background/Criminal Check:</w:t>
+      </w:r>
+    </w:p>
+    <w:p>
+      <w:pPr>
+        <w:numPr>
+          <w:numId w:val="1005"/>
+          <w:ilvl w:val="1"/>
+        </w:numPr>
+      </w:pPr>
+      <w:hyperlink r:id="rId27">
+        <w:r>
+          <w:rPr>
+            <w:rStyle w:val="Hyperlink"/>
+          </w:rPr>
+          <w:t xml:space="preserve">Basic Disclosure and Barring Service (DBS) check</w:t>
+        </w:r>
+      </w:hyperlink>
+      <w:r>
+        <w:t xml:space="preserve">: Certificate was issued on 31 July 2020.</w:t>
+      </w:r>
+    </w:p>
+    <w:p>
+      <w:pPr>
+        <w:pStyle w:val="BlockText"/>
+        <w:numPr>
+          <w:numId w:val="1000"/>
+          <w:ilvl w:val="1"/>
+        </w:numPr>
+      </w:pPr>
+      <w:r>
+        <w:rPr>
+          <w:b/>
+        </w:rPr>
+        <w:t xml:space="preserve">Police Records of Convictions, Cautions, Reprimands and Warnings:</w:t>
+      </w:r>
+    </w:p>
+    <w:p>
+      <w:pPr>
+        <w:pStyle w:val="BlockText"/>
+        <w:numPr>
+          <w:numId w:val="1000"/>
+          <w:ilvl w:val="1"/>
+        </w:numPr>
+      </w:pPr>
+      <w:r>
+        <w:t xml:space="preserve">NONE RECORDED</w:t>
+      </w:r>
+    </w:p>
+    <w:p>
+      <w:pPr>
+        <w:numPr>
+          <w:numId w:val="1005"/>
+          <w:ilvl w:val="1"/>
+        </w:numPr>
+      </w:pPr>
+      <w:hyperlink r:id="rId28">
+        <w:r>
+          <w:rPr>
+            <w:rStyle w:val="Hyperlink"/>
+          </w:rPr>
+          <w:t xml:space="preserve">Police Certificates - ACRO Criminal Records Office</w:t>
+        </w:r>
+      </w:hyperlink>
+      <w:r>
+        <w:t xml:space="preserve">: Certificate was issued on 18 February 2020.</w:t>
+      </w:r>
+    </w:p>
+    <w:p>
+      <w:pPr>
+        <w:pStyle w:val="BlockText"/>
+        <w:numPr>
+          <w:numId w:val="1000"/>
+          <w:ilvl w:val="1"/>
+        </w:numPr>
+      </w:pPr>
+      <w:r>
+        <w:rPr>
+          <w:b/>
+        </w:rPr>
+        <w:t xml:space="preserve">Summary of convictions and reprimands/warnings/cautions/impending prosecutions/under investigations held on UK police databases and disclosed in accordance with the ACRO stepdown model:</w:t>
+      </w:r>
+    </w:p>
+    <w:p>
+      <w:pPr>
+        <w:pStyle w:val="BlockText"/>
+        <w:numPr>
+          <w:numId w:val="1000"/>
+          <w:ilvl w:val="1"/>
+        </w:numPr>
+      </w:pPr>
+      <w:r>
+        <w:t xml:space="preserve">NO TRACE.</w:t>
+      </w:r>
+    </w:p>
+    <w:p>
+      <w:pPr>
+        <w:numPr>
+          <w:numId w:val="1000"/>
+          <w:ilvl w:val="1"/>
+        </w:numPr>
+      </w:pPr>
+      <w:r>
+        <w:t xml:space="preserve">I have requested a new certificate and this should arrive between the 15th/28th of August 2020.</w:t>
+      </w:r>
+    </w:p>
+    <w:p>
+      <w:pPr>
+        <w:pStyle w:val="FirstParagraph"/>
+      </w:pPr>
       <w:r>
         <w:t xml:space="preserve">I’ve a limited company called BANAIO LTD which I started in March 2017 and I’ve been a contractor since then. I would prefer to stick to contracting but I will also consider a permanent position.</w:t>
       </w:r>
     </w:p>
     <w:p>
       <w:pPr>
+        <w:pStyle w:val="Heading4"/>
+      </w:pPr>
+      <w:bookmarkStart w:id="29" w:name="reason-for-looking-for-new-role"/>
+      <w:r>
+        <w:t xml:space="preserve">Reason for looking for new role</w:t>
+      </w:r>
+      <w:bookmarkEnd w:id="29"/>
+    </w:p>
+    <w:p>
+      <w:pPr>
         <w:pStyle w:val="FirstParagraph"/>
+      </w:pPr>
+      <w:r>
+        <w:t xml:space="preserve">Last contract finished on the 1st of January 2020.</w:t>
+      </w:r>
+    </w:p>
+    <w:p>
+      <w:pPr>
+        <w:pStyle w:val="BodyText"/>
       </w:pPr>
       <w:r>
         <w:t xml:space="preserve">Kind regards,</w:t>
@@ -385,7 +582,7 @@
       <w:pPr>
         <w:pStyle w:val="FirstParagraph"/>
       </w:pPr>
-      <w:hyperlink r:id="rId24">
+      <w:hyperlink r:id="rId30">
         <w:r>
           <w:rPr>
             <w:rStyle w:val="Hyperlink"/>
@@ -402,7 +599,7 @@
       <w:r>
         <w:t xml:space="preserve"> </w:t>
       </w:r>
-      <w:hyperlink r:id="rId25">
+      <w:hyperlink r:id="rId31">
         <w:r>
           <w:rPr>
             <w:rStyle w:val="Hyperlink"/>
@@ -419,7 +616,7 @@
       <w:r>
         <w:t xml:space="preserve"> </w:t>
       </w:r>
-      <w:hyperlink r:id="rId26">
+      <w:hyperlink r:id="rId32">
         <w:r>
           <w:rPr>
             <w:rStyle w:val="Hyperlink"/>
@@ -780,6 +977,12 @@
     <w:abstractNumId w:val="991"/>
   </w:num>
   <w:num w:numId="1003">
+    <w:abstractNumId w:val="991"/>
+  </w:num>
+  <w:num w:numId="1004">
+    <w:abstractNumId w:val="991"/>
+  </w:num>
+  <w:num w:numId="1005">
     <w:abstractNumId w:val="991"/>
   </w:num>
 </w:numbering>

</xml_diff>

<commit_message>
Dynamically generate sub-pages for each `index.md`
</commit_message>
<xml_diff>
--- a/docs/resume/download/mohamed-bana_cover-letter.docx
+++ b/docs/resume/download/mohamed-bana_cover-letter.docx
@@ -552,23 +552,7 @@
         <w:pStyle w:val="FirstParagraph"/>
       </w:pPr>
       <w:r>
-        <w:t xml:space="preserve">Last contract finished on the 1st of January 2020.</w:t>
-      </w:r>
-    </w:p>
-    <w:p>
-      <w:pPr>
-        <w:pStyle w:val="BodyText"/>
-      </w:pPr>
-      <w:r>
-        <w:t xml:space="preserve">Kind regards,</w:t>
-      </w:r>
-    </w:p>
-    <w:p>
-      <w:pPr>
-        <w:pStyle w:val="BodyText"/>
-      </w:pPr>
-      <w:r>
-        <w:t xml:space="preserve">Mohamed Bana</w:t>
+        <w:t xml:space="preserve">Last contract finished on the 1st of January 2020. I then went to Marrakech, Morocco on the 4th of January 2020 to buy an apartment, which took around 3 months. By the time I had completed the whole process it was the middle of March 2020 and the borders in Morocco were closed so I could not return to London. I returned to London on the 22nd of July 2020, after the Moroccan government opened the borders on the 15th of July 2020.</w:t>
       </w:r>
     </w:p>
     <w:p>
@@ -582,48 +566,17 @@
       <w:pPr>
         <w:pStyle w:val="FirstParagraph"/>
       </w:pPr>
-      <w:hyperlink r:id="rId30">
-        <w:r>
-          <w:rPr>
-            <w:rStyle w:val="Hyperlink"/>
-          </w:rPr>
-          <w:t xml:space="preserve">https://bana.io</w:t>
-        </w:r>
-      </w:hyperlink>
-      <w:r>
-        <w:t xml:space="preserve"> </w:t>
-      </w:r>
-      <w:r>
-        <w:t xml:space="preserve">—</w:t>
-      </w:r>
-      <w:r>
-        <w:t xml:space="preserve"> </w:t>
-      </w:r>
-      <w:hyperlink r:id="rId31">
-        <w:r>
-          <w:rPr>
-            <w:rStyle w:val="Hyperlink"/>
-          </w:rPr>
-          <w:t xml:space="preserve">m@bana.io</w:t>
-        </w:r>
-      </w:hyperlink>
-      <w:r>
-        <w:t xml:space="preserve"> </w:t>
-      </w:r>
-      <w:r>
-        <w:t xml:space="preserve">—</w:t>
-      </w:r>
-      <w:r>
-        <w:t xml:space="preserve"> </w:t>
-      </w:r>
-      <w:hyperlink r:id="rId32">
-        <w:r>
-          <w:rPr>
-            <w:rStyle w:val="Hyperlink"/>
-          </w:rPr>
-          <w:t xml:space="preserve">+44-7960-045-281</w:t>
-        </w:r>
-      </w:hyperlink>
+      <w:r>
+        <w:t xml:space="preserve">Kind regards,</w:t>
+      </w:r>
+    </w:p>
+    <w:p>
+      <w:pPr>
+        <w:pStyle w:val="BodyText"/>
+      </w:pPr>
+      <w:r>
+        <w:t xml:space="preserve">Mohamed Bana</w:t>
+      </w:r>
     </w:p>
     <w:sectPr/>
   </w:body>

</xml_diff>

<commit_message>
`docs/resume/cv.md`: Update IBM experience
</commit_message>
<xml_diff>
--- a/docs/resume/download/mohamed-bana_cover-letter.docx
+++ b/docs/resume/download/mohamed-bana_cover-letter.docx
@@ -62,15 +62,14 @@
         <w:t xml:space="preserve">Bana</w:t>
       </w:r>
     </w:p>
+    <w:bookmarkStart w:id="20" w:name="intro"/>
     <w:p>
       <w:pPr>
         <w:pStyle w:val="Heading2"/>
       </w:pPr>
-      <w:bookmarkStart w:id="20" w:name="intro"/>
       <w:r>
         <w:t xml:space="preserve">Intro</w:t>
       </w:r>
-      <w:bookmarkEnd w:id="20"/>
     </w:p>
     <w:p>
       <w:pPr>
@@ -80,15 +79,15 @@
         <w:t xml:space="preserve">I am a well-rounded Software Engineer, and I understand what it takes to release a product having worked on the back-end, front-end, testing and finally the deployment aspect of several products.</w:t>
       </w:r>
     </w:p>
+    <w:bookmarkEnd w:id="20"/>
+    <w:bookmarkStart w:id="28" w:name="background"/>
     <w:p>
       <w:pPr>
         <w:pStyle w:val="Heading2"/>
       </w:pPr>
-      <w:bookmarkStart w:id="21" w:name="background"/>
       <w:r>
         <w:t xml:space="preserve">Background</w:t>
       </w:r>
-      <w:bookmarkEnd w:id="21"/>
     </w:p>
     <w:p>
       <w:pPr>
@@ -108,246 +107,245 @@
     </w:p>
     <w:p>
       <w:pPr>
+        <w:numPr>
+          <w:ilvl w:val="0"/>
+          <w:numId w:val="1001"/>
+        </w:numPr>
         <w:pStyle w:val="Compact"/>
-        <w:numPr>
+      </w:pPr>
+      <w:r>
+        <w:t xml:space="preserve">Go/Golang backends.</w:t>
+      </w:r>
+    </w:p>
+    <w:p>
+      <w:pPr>
+        <w:numPr>
+          <w:ilvl w:val="0"/>
           <w:numId w:val="1001"/>
+        </w:numPr>
+        <w:pStyle w:val="Compact"/>
+      </w:pPr>
+      <w:r>
+        <w:t xml:space="preserve">Building frontends in JavaScript.</w:t>
+      </w:r>
+    </w:p>
+    <w:p>
+      <w:pPr>
+        <w:numPr>
           <w:ilvl w:val="0"/>
-        </w:numPr>
-      </w:pPr>
-      <w:r>
-        <w:t xml:space="preserve">Go/Golang backends.</w:t>
-      </w:r>
-    </w:p>
-    <w:p>
-      <w:pPr>
+          <w:numId w:val="1001"/>
+        </w:numPr>
         <w:pStyle w:val="Compact"/>
-        <w:numPr>
+      </w:pPr>
+      <w:r>
+        <w:t xml:space="preserve">Complete end-to-end testing of the final project.</w:t>
+      </w:r>
+    </w:p>
+    <w:p>
+      <w:pPr>
+        <w:numPr>
+          <w:ilvl w:val="0"/>
           <w:numId w:val="1001"/>
+        </w:numPr>
+        <w:pStyle w:val="Compact"/>
+      </w:pPr>
+      <w:r>
+        <w:t xml:space="preserve">CI builds on the cloud.</w:t>
+      </w:r>
+    </w:p>
+    <w:p>
+      <w:pPr>
+        <w:numPr>
           <w:ilvl w:val="0"/>
-        </w:numPr>
-      </w:pPr>
-      <w:r>
-        <w:t xml:space="preserve">Building frontends in JavaScript.</w:t>
-      </w:r>
-    </w:p>
-    <w:p>
-      <w:pPr>
+          <w:numId w:val="1001"/>
+        </w:numPr>
         <w:pStyle w:val="Compact"/>
-        <w:numPr>
+      </w:pPr>
+      <w:r>
+        <w:t xml:space="preserve">Deployment on the cloud using Google Cloud Platform (GCP).</w:t>
+      </w:r>
+    </w:p>
+    <w:p>
+      <w:pPr>
+        <w:numPr>
+          <w:ilvl w:val="0"/>
           <w:numId w:val="1001"/>
+        </w:numPr>
+        <w:pStyle w:val="Compact"/>
+      </w:pPr>
+      <w:r>
+        <w:t xml:space="preserve">Containerising software using Docker.</w:t>
+      </w:r>
+    </w:p>
+    <w:p>
+      <w:pPr>
+        <w:numPr>
           <w:ilvl w:val="0"/>
-        </w:numPr>
-      </w:pPr>
-      <w:r>
-        <w:t xml:space="preserve">Complete end-to-end testing of the final project.</w:t>
-      </w:r>
-    </w:p>
-    <w:p>
-      <w:pPr>
+          <w:numId w:val="1001"/>
+        </w:numPr>
         <w:pStyle w:val="Compact"/>
-        <w:numPr>
-          <w:numId w:val="1001"/>
+      </w:pPr>
+      <w:r>
+        <w:t xml:space="preserve">Orchestrating the built containers using Kubernetes.</w:t>
+      </w:r>
+    </w:p>
+    <w:bookmarkStart w:id="27" w:name="job-preferences"/>
+    <w:p>
+      <w:pPr>
+        <w:pStyle w:val="Heading3"/>
+      </w:pPr>
+      <w:r>
+        <w:t xml:space="preserve">Job Preferences</w:t>
+      </w:r>
+    </w:p>
+    <w:bookmarkStart w:id="21" w:name="salary-and-notice-period"/>
+    <w:p>
+      <w:pPr>
+        <w:pStyle w:val="Heading4"/>
+      </w:pPr>
+      <w:r>
+        <w:t xml:space="preserve">Salary and notice period</w:t>
+      </w:r>
+    </w:p>
+    <w:p>
+      <w:pPr>
+        <w:pStyle w:val="FirstParagraph"/>
+      </w:pPr>
+      <w:r>
+        <w:t xml:space="preserve">I’m willing to negotiate on this as it depends on a few things, that said:</w:t>
+      </w:r>
+    </w:p>
+    <w:p>
+      <w:pPr>
+        <w:numPr>
           <w:ilvl w:val="0"/>
-        </w:numPr>
-      </w:pPr>
-      <w:r>
-        <w:t xml:space="preserve">CI builds on the cloud.</w:t>
-      </w:r>
-    </w:p>
-    <w:p>
-      <w:pPr>
+          <w:numId w:val="1002"/>
+        </w:numPr>
         <w:pStyle w:val="Compact"/>
-        <w:numPr>
-          <w:numId w:val="1001"/>
+      </w:pPr>
+      <w:r>
+        <w:t xml:space="preserve">If it’s a contracting role, minimum of £500 per day.</w:t>
+      </w:r>
+    </w:p>
+    <w:p>
+      <w:pPr>
+        <w:numPr>
           <w:ilvl w:val="0"/>
-        </w:numPr>
-      </w:pPr>
-      <w:r>
-        <w:t xml:space="preserve">Deployment on the cloud using Google Cloud Platform (GCP).</w:t>
-      </w:r>
-    </w:p>
-    <w:p>
-      <w:pPr>
+          <w:numId w:val="1002"/>
+        </w:numPr>
         <w:pStyle w:val="Compact"/>
-        <w:numPr>
-          <w:numId w:val="1001"/>
+      </w:pPr>
+      <w:r>
+        <w:t xml:space="preserve">If it’s a permanent position, minimum of £90,000 per year.</w:t>
+      </w:r>
+    </w:p>
+    <w:p>
+      <w:pPr>
+        <w:pStyle w:val="FirstParagraph"/>
+      </w:pPr>
+      <w:r>
+        <w:t xml:space="preserve">I’m available to start after the 30/04/2021.</w:t>
+      </w:r>
+    </w:p>
+    <w:bookmarkEnd w:id="21"/>
+    <w:bookmarkStart w:id="22" w:name="work-locations-considered"/>
+    <w:p>
+      <w:pPr>
+        <w:pStyle w:val="Heading4"/>
+      </w:pPr>
+      <w:r>
+        <w:t xml:space="preserve">Work locations considered</w:t>
+      </w:r>
+    </w:p>
+    <w:p>
+      <w:pPr>
+        <w:pStyle w:val="FirstParagraph"/>
+      </w:pPr>
+      <w:r>
+        <w:t xml:space="preserve">Ideally, a remote role with an office in London.</w:t>
+      </w:r>
+    </w:p>
+    <w:p>
+      <w:pPr>
+        <w:pStyle w:val="BodyText"/>
+      </w:pPr>
+      <w:r>
+        <w:t xml:space="preserve">If it’s not fully remote, an office in East London, e.g., Canary Wharf, Aldgate (East), would be good.</w:t>
+      </w:r>
+    </w:p>
+    <w:bookmarkEnd w:id="22"/>
+    <w:bookmarkStart w:id="23" w:name="key-skills-and-preferred-job-role"/>
+    <w:p>
+      <w:pPr>
+        <w:pStyle w:val="Heading4"/>
+      </w:pPr>
+      <w:r>
+        <w:t xml:space="preserve">Key skills and preferred job role</w:t>
+      </w:r>
+    </w:p>
+    <w:p>
+      <w:pPr>
+        <w:pStyle w:val="FirstParagraph"/>
+      </w:pPr>
+      <w:r>
+        <w:t xml:space="preserve">I’m flexible in terms of the choice of framework used, however, my ideal role will involve (any of) the following:</w:t>
+      </w:r>
+    </w:p>
+    <w:p>
+      <w:pPr>
+        <w:numPr>
           <w:ilvl w:val="0"/>
-        </w:numPr>
-      </w:pPr>
-      <w:r>
-        <w:t xml:space="preserve">Containerising software using Docker.</w:t>
-      </w:r>
-    </w:p>
-    <w:p>
-      <w:pPr>
+          <w:numId w:val="1003"/>
+        </w:numPr>
         <w:pStyle w:val="Compact"/>
-        <w:numPr>
-          <w:numId w:val="1001"/>
+      </w:pPr>
+      <w:r>
+        <w:t xml:space="preserve">Backend: Ideally Go/Golang as I have good experience with this.</w:t>
+      </w:r>
+    </w:p>
+    <w:p>
+      <w:pPr>
+        <w:numPr>
           <w:ilvl w:val="0"/>
-        </w:numPr>
-      </w:pPr>
-      <w:r>
-        <w:t xml:space="preserve">Orchestrating the built containers using Kubernetes.</w:t>
-      </w:r>
-    </w:p>
-    <w:p>
-      <w:pPr>
-        <w:pStyle w:val="Heading3"/>
-      </w:pPr>
-      <w:bookmarkStart w:id="22" w:name="job-preferences"/>
-      <w:r>
-        <w:t xml:space="preserve">Job Preferences</w:t>
-      </w:r>
-      <w:bookmarkEnd w:id="22"/>
-    </w:p>
-    <w:p>
-      <w:pPr>
-        <w:pStyle w:val="Heading4"/>
-      </w:pPr>
-      <w:bookmarkStart w:id="23" w:name="salary-and-notice-period"/>
-      <w:r>
-        <w:t xml:space="preserve">Salary and notice period</w:t>
-      </w:r>
-      <w:bookmarkEnd w:id="23"/>
+          <w:numId w:val="1003"/>
+        </w:numPr>
+        <w:pStyle w:val="Compact"/>
+      </w:pPr>
+      <w:r>
+        <w:t xml:space="preserve">Frontend: JavaScript or any language that targets JavaScript on the frontend side, my ideal choice would be TypeScript. I would prefer to use Vue.js as the underlying framework that the UI is built with.</w:t>
+      </w:r>
+    </w:p>
+    <w:p>
+      <w:pPr>
+        <w:numPr>
+          <w:ilvl w:val="0"/>
+          <w:numId w:val="1003"/>
+        </w:numPr>
+        <w:pStyle w:val="Compact"/>
+      </w:pPr>
+      <w:r>
+        <w:t xml:space="preserve">Roles where Linux, Google Cloud Platform (GCP)/Azure/AWS, Docker and Kubernetes are being used. Open Banking would be a plus.</w:t>
+      </w:r>
+    </w:p>
+    <w:p>
+      <w:pPr>
+        <w:numPr>
+          <w:ilvl w:val="0"/>
+          <w:numId w:val="1003"/>
+        </w:numPr>
+        <w:pStyle w:val="Compact"/>
+      </w:pPr>
+      <w:r>
+        <w:t xml:space="preserve">I’m up for learning more of Rust. It’s just a hobby at the moment.</w:t>
+      </w:r>
     </w:p>
     <w:p>
       <w:pPr>
         <w:pStyle w:val="FirstParagraph"/>
       </w:pPr>
       <w:r>
-        <w:t xml:space="preserve">I’m willing to negotiate on this as it depends on a few things, that said:</w:t>
-      </w:r>
-    </w:p>
-    <w:p>
-      <w:pPr>
-        <w:pStyle w:val="Compact"/>
-        <w:numPr>
-          <w:numId w:val="1002"/>
-          <w:ilvl w:val="0"/>
-        </w:numPr>
-      </w:pPr>
-      <w:r>
-        <w:t xml:space="preserve">If it’s a contracting role, minimum of £580 per day.</w:t>
-      </w:r>
-    </w:p>
-    <w:p>
-      <w:pPr>
-        <w:pStyle w:val="Compact"/>
-        <w:numPr>
-          <w:numId w:val="1002"/>
-          <w:ilvl w:val="0"/>
-        </w:numPr>
-      </w:pPr>
-      <w:r>
-        <w:t xml:space="preserve">If it’s a permanent position, minimum of £90,000 per year.</w:t>
-      </w:r>
-    </w:p>
-    <w:p>
-      <w:pPr>
-        <w:pStyle w:val="FirstParagraph"/>
-      </w:pPr>
-      <w:r>
-        <w:t xml:space="preserve">I’m available to start immediately.</w:t>
-      </w:r>
-    </w:p>
-    <w:p>
-      <w:pPr>
-        <w:pStyle w:val="Heading4"/>
-      </w:pPr>
-      <w:bookmarkStart w:id="24" w:name="work-locations-considered"/>
-      <w:r>
-        <w:t xml:space="preserve">Work locations considered</w:t>
-      </w:r>
-      <w:bookmarkEnd w:id="24"/>
-    </w:p>
-    <w:p>
-      <w:pPr>
-        <w:pStyle w:val="FirstParagraph"/>
-      </w:pPr>
-      <w:r>
-        <w:t xml:space="preserve">Ideally, a remote role with an office in London.</w:t>
-      </w:r>
-    </w:p>
-    <w:p>
-      <w:pPr>
-        <w:pStyle w:val="BodyText"/>
-      </w:pPr>
-      <w:r>
-        <w:t xml:space="preserve">If it’s not fully remote, an office in East London would be perfect, e.g., Canary Wharf, Aldgate (East).</w:t>
-      </w:r>
-    </w:p>
-    <w:p>
-      <w:pPr>
-        <w:pStyle w:val="Heading4"/>
-      </w:pPr>
-      <w:bookmarkStart w:id="25" w:name="key-skills-and-preferred-job-role"/>
-      <w:r>
-        <w:t xml:space="preserve">Key skills and preferred job role</w:t>
-      </w:r>
-      <w:bookmarkEnd w:id="25"/>
-    </w:p>
-    <w:p>
-      <w:pPr>
-        <w:pStyle w:val="FirstParagraph"/>
-      </w:pPr>
-      <w:r>
-        <w:t xml:space="preserve">I’m flexible in terms of the choice of framework used, however, my ideal role will involve (any of) the following:</w:t>
-      </w:r>
-    </w:p>
-    <w:p>
-      <w:pPr>
-        <w:pStyle w:val="Compact"/>
-        <w:numPr>
-          <w:numId w:val="1003"/>
-          <w:ilvl w:val="0"/>
-        </w:numPr>
-      </w:pPr>
-      <w:r>
-        <w:t xml:space="preserve">Backend: Ideally Go/Golang as I have good experience with this.</w:t>
-      </w:r>
-    </w:p>
-    <w:p>
-      <w:pPr>
-        <w:pStyle w:val="Compact"/>
-        <w:numPr>
-          <w:numId w:val="1003"/>
-          <w:ilvl w:val="0"/>
-        </w:numPr>
-      </w:pPr>
-      <w:r>
-        <w:t xml:space="preserve">Frontend: JavaScript or any language that targets JavaScript on the frontend side, my ideal choice would be TypeScript. I would prefer to use Vue.js as the underlying framework that the UI is built with.</w:t>
-      </w:r>
-    </w:p>
-    <w:p>
-      <w:pPr>
-        <w:pStyle w:val="Compact"/>
-        <w:numPr>
-          <w:numId w:val="1003"/>
-          <w:ilvl w:val="0"/>
-        </w:numPr>
-      </w:pPr>
-      <w:r>
-        <w:t xml:space="preserve">Roles where Linux, Google Cloud Platform (GCP)/Azure/AWS, Docker and Kubernetes are being used. Open Banking would be a plus.</w:t>
-      </w:r>
-    </w:p>
-    <w:p>
-      <w:pPr>
-        <w:pStyle w:val="Compact"/>
-        <w:numPr>
-          <w:numId w:val="1003"/>
-          <w:ilvl w:val="0"/>
-        </w:numPr>
-      </w:pPr>
-      <w:r>
-        <w:t xml:space="preserve">I’m up for learning more of Rust. It’s just a hobby at the moment.</w:t>
-      </w:r>
-    </w:p>
-    <w:p>
-      <w:pPr>
-        <w:pStyle w:val="FirstParagraph"/>
-      </w:pPr>
-      <w:r>
         <w:rPr>
+          <w:bCs/>
           <w:b/>
         </w:rPr>
         <w:t xml:space="preserve">Summary:</w:t>
@@ -359,26 +357,27 @@
         <w:t xml:space="preserve">(Full Stack) Senior Software Engineer: Golang, Vue.js, Linux, Docker, Docker-Compose, Kubernetes, Cloud Computing, Google Cloud Computing (GCP).</w:t>
       </w:r>
     </w:p>
+    <w:bookmarkEnd w:id="23"/>
+    <w:bookmarkStart w:id="25" w:name="X6c07eb4299dc1aef534c51f4f01a1ded7c440ce"/>
     <w:p>
       <w:pPr>
         <w:pStyle w:val="Heading4"/>
       </w:pPr>
-      <w:bookmarkStart w:id="26" w:name="X6c07eb4299dc1aef534c51f4f01a1ded7c440ce"/>
       <w:r>
         <w:t xml:space="preserve">Any visa restrictions – if applicable (ILR, Tier 2, Dependant visa etc)</w:t>
       </w:r>
-      <w:bookmarkEnd w:id="26"/>
-    </w:p>
-    <w:p>
-      <w:pPr>
+    </w:p>
+    <w:p>
+      <w:pPr>
+        <w:numPr>
+          <w:ilvl w:val="0"/>
+          <w:numId w:val="1004"/>
+        </w:numPr>
         <w:pStyle w:val="Compact"/>
-        <w:numPr>
-          <w:numId w:val="1004"/>
-          <w:ilvl w:val="0"/>
-        </w:numPr>
       </w:pPr>
       <w:r>
         <w:rPr>
+          <w:bCs/>
           <w:b/>
         </w:rPr>
         <w:t xml:space="preserve">Passport/Nationality:</w:t>
@@ -387,19 +386,20 @@
         <w:t xml:space="preserve"> </w:t>
       </w:r>
       <w:r>
-        <w:t xml:space="preserve">I have a British Passport, national insurance number, British Citizenship etc.</w:t>
-      </w:r>
-    </w:p>
-    <w:p>
-      <w:pPr>
+        <w:t xml:space="preserve">I have a British Passport, National Insurance number, British Citizenship etc.</w:t>
+      </w:r>
+    </w:p>
+    <w:p>
+      <w:pPr>
+        <w:numPr>
+          <w:ilvl w:val="0"/>
+          <w:numId w:val="1004"/>
+        </w:numPr>
         <w:pStyle w:val="Compact"/>
-        <w:numPr>
-          <w:numId w:val="1004"/>
-          <w:ilvl w:val="0"/>
-        </w:numPr>
       </w:pPr>
       <w:r>
         <w:rPr>
+          <w:bCs/>
           <w:b/>
         </w:rPr>
         <w:t xml:space="preserve">Drivers Licence:</w:t>
@@ -413,14 +413,15 @@
     </w:p>
     <w:p>
       <w:pPr>
+        <w:numPr>
+          <w:ilvl w:val="0"/>
+          <w:numId w:val="1004"/>
+        </w:numPr>
         <w:pStyle w:val="Compact"/>
-        <w:numPr>
-          <w:numId w:val="1004"/>
-          <w:ilvl w:val="0"/>
-        </w:numPr>
       </w:pPr>
       <w:r>
         <w:rPr>
+          <w:bCs/>
           <w:b/>
         </w:rPr>
         <w:t xml:space="preserve">Background/Criminal Check:</w:t>
@@ -429,57 +430,11 @@
     <w:p>
       <w:pPr>
         <w:numPr>
+          <w:ilvl w:val="1"/>
           <w:numId w:val="1005"/>
-          <w:ilvl w:val="1"/>
-        </w:numPr>
-      </w:pPr>
-      <w:hyperlink r:id="rId27">
-        <w:r>
-          <w:rPr>
-            <w:rStyle w:val="Hyperlink"/>
-          </w:rPr>
-          <w:t xml:space="preserve">Basic Disclosure and Barring Service (DBS) check</w:t>
-        </w:r>
-      </w:hyperlink>
-      <w:r>
-        <w:t xml:space="preserve">: Certificate was issued on 31 July 2020.</w:t>
-      </w:r>
-    </w:p>
-    <w:p>
-      <w:pPr>
-        <w:pStyle w:val="BlockText"/>
-        <w:numPr>
-          <w:numId w:val="1000"/>
-          <w:ilvl w:val="1"/>
-        </w:numPr>
-      </w:pPr>
-      <w:r>
-        <w:rPr>
-          <w:b/>
-        </w:rPr>
-        <w:t xml:space="preserve">Police Records of Convictions, Cautions, Reprimands and Warnings:</w:t>
-      </w:r>
-    </w:p>
-    <w:p>
-      <w:pPr>
-        <w:pStyle w:val="BlockText"/>
-        <w:numPr>
-          <w:numId w:val="1000"/>
-          <w:ilvl w:val="1"/>
-        </w:numPr>
-      </w:pPr>
-      <w:r>
-        <w:t xml:space="preserve">NONE RECORDED</w:t>
-      </w:r>
-    </w:p>
-    <w:p>
-      <w:pPr>
-        <w:numPr>
-          <w:numId w:val="1005"/>
-          <w:ilvl w:val="1"/>
-        </w:numPr>
-      </w:pPr>
-      <w:hyperlink r:id="rId28">
+        </w:numPr>
+      </w:pPr>
+      <w:hyperlink r:id="rId24">
         <w:r>
           <w:rPr>
             <w:rStyle w:val="Hyperlink"/>
@@ -488,19 +443,20 @@
         </w:r>
       </w:hyperlink>
       <w:r>
-        <w:t xml:space="preserve">: Certificate was issued on 18 February 2020.</w:t>
-      </w:r>
-    </w:p>
-    <w:p>
-      <w:pPr>
+        <w:t xml:space="preserve">: Certificate was issued in 2021.</w:t>
+      </w:r>
+    </w:p>
+    <w:p>
+      <w:pPr>
+        <w:numPr>
+          <w:ilvl w:val="1"/>
+          <w:numId w:val="1000"/>
+        </w:numPr>
         <w:pStyle w:val="BlockText"/>
-        <w:numPr>
-          <w:numId w:val="1000"/>
-          <w:ilvl w:val="1"/>
-        </w:numPr>
       </w:pPr>
       <w:r>
         <w:rPr>
+          <w:bCs/>
           <w:b/>
         </w:rPr>
         <w:t xml:space="preserve">Summary of convictions and reprimands/warnings/cautions/impending prosecutions/under investigations held on UK police databases and disclosed in accordance with the ACRO stepdown model:</w:t>
@@ -508,25 +464,24 @@
     </w:p>
     <w:p>
       <w:pPr>
+        <w:numPr>
+          <w:ilvl w:val="1"/>
+          <w:numId w:val="1000"/>
+        </w:numPr>
         <w:pStyle w:val="BlockText"/>
-        <w:numPr>
-          <w:numId w:val="1000"/>
-          <w:ilvl w:val="1"/>
-        </w:numPr>
       </w:pPr>
       <w:r>
         <w:t xml:space="preserve">NO TRACE.</w:t>
       </w:r>
     </w:p>
-    <w:p>
-      <w:pPr>
-        <w:numPr>
-          <w:numId w:val="1000"/>
-          <w:ilvl w:val="1"/>
-        </w:numPr>
-      </w:pPr>
-      <w:r>
-        <w:t xml:space="preserve">I have requested a new certificate and this should arrive between the 15th/28th of August 2020.</w:t>
+    <w:bookmarkEnd w:id="25"/>
+    <w:bookmarkStart w:id="26" w:name="reason-for-looking-for-new-role"/>
+    <w:p>
+      <w:pPr>
+        <w:pStyle w:val="Heading4"/>
+      </w:pPr>
+      <w:r>
+        <w:t xml:space="preserve">Reason for looking for new role</w:t>
       </w:r>
     </w:p>
     <w:p>
@@ -534,25 +489,7 @@
         <w:pStyle w:val="FirstParagraph"/>
       </w:pPr>
       <w:r>
-        <w:t xml:space="preserve">I’ve a limited company called BANAIO LTD which I started in March 2017 and I’ve been a contractor since then. I would prefer to stick to contracting but I will also consider a permanent position.</w:t>
-      </w:r>
-    </w:p>
-    <w:p>
-      <w:pPr>
-        <w:pStyle w:val="Heading4"/>
-      </w:pPr>
-      <w:bookmarkStart w:id="29" w:name="reason-for-looking-for-new-role"/>
-      <w:r>
-        <w:t xml:space="preserve">Reason for looking for new role</w:t>
-      </w:r>
-      <w:bookmarkEnd w:id="29"/>
-    </w:p>
-    <w:p>
-      <w:pPr>
-        <w:pStyle w:val="FirstParagraph"/>
-      </w:pPr>
-      <w:r>
-        <w:t xml:space="preserve">Last contract finished on the 1st of January 2020. I then went to Marrakech, Morocco on the 4th of January 2020 to buy an apartment, which took around 3 months. By the time I had completed the whole process it was the middle of March 2020 and the borders in Morocco were closed so I could not return to London. I returned to London on the 22nd of July 2020, after the Moroccan government opened the borders on the 15th of July 2020.</w:t>
+        <w:t xml:space="preserve">My contract at IBM will be finishing on the 30/04/2021.</w:t>
       </w:r>
     </w:p>
     <w:p>
@@ -578,6 +515,9 @@
         <w:t xml:space="preserve">Mohamed Bana</w:t>
       </w:r>
     </w:p>
+    <w:bookmarkEnd w:id="26"/>
+    <w:bookmarkEnd w:id="27"/>
+    <w:bookmarkEnd w:id="28"/>
     <w:sectPr/>
   </w:body>
 </w:document>
@@ -609,109 +549,6 @@
 <file path=word/numbering.xml><?xml version="1.0" encoding="utf-8"?>
 <w:numbering xmlns:w="http://schemas.openxmlformats.org/wordprocessingml/2006/main">
   <w:abstractNum w:abstractNumId="990">
-    <w:nsid w:val="170cd2de"/>
-    <w:multiLevelType w:val="multilevel"/>
-    <w:lvl w:ilvl="0">
-      <w:numFmt w:val="bullet"/>
-      <w:lvlText w:val=" "/>
-      <w:lvlJc w:val="left"/>
-      <w:pPr>
-        <w:tabs>
-          <w:tab w:val="num" w:pos="0"/>
-        </w:tabs>
-        <w:ind w:left="480" w:hanging="480"/>
-      </w:pPr>
-    </w:lvl>
-    <w:lvl w:ilvl="1">
-      <w:numFmt w:val="bullet"/>
-      <w:lvlText w:val=" "/>
-      <w:lvlJc w:val="left"/>
-      <w:pPr>
-        <w:tabs>
-          <w:tab w:val="num" w:pos="720"/>
-        </w:tabs>
-        <w:ind w:left="1200" w:hanging="480"/>
-      </w:pPr>
-    </w:lvl>
-    <w:lvl w:ilvl="2">
-      <w:numFmt w:val="bullet"/>
-      <w:lvlText w:val=" "/>
-      <w:lvlJc w:val="left"/>
-      <w:pPr>
-        <w:tabs>
-          <w:tab w:val="num" w:pos="1440"/>
-        </w:tabs>
-        <w:ind w:left="1920" w:hanging="480"/>
-      </w:pPr>
-    </w:lvl>
-    <w:lvl w:ilvl="3">
-      <w:numFmt w:val="bullet"/>
-      <w:lvlText w:val=" "/>
-      <w:lvlJc w:val="left"/>
-      <w:pPr>
-        <w:tabs>
-          <w:tab w:val="num" w:pos="2160"/>
-        </w:tabs>
-        <w:ind w:left="2640" w:hanging="480"/>
-      </w:pPr>
-    </w:lvl>
-    <w:lvl w:ilvl="4">
-      <w:numFmt w:val="bullet"/>
-      <w:lvlText w:val=" "/>
-      <w:lvlJc w:val="left"/>
-      <w:pPr>
-        <w:tabs>
-          <w:tab w:val="num" w:pos="2880"/>
-        </w:tabs>
-        <w:ind w:left="3360" w:hanging="480"/>
-      </w:pPr>
-    </w:lvl>
-    <w:lvl w:ilvl="5">
-      <w:numFmt w:val="bullet"/>
-      <w:lvlText w:val=" "/>
-      <w:lvlJc w:val="left"/>
-      <w:pPr>
-        <w:tabs>
-          <w:tab w:val="num" w:pos="3600"/>
-        </w:tabs>
-        <w:ind w:left="4080" w:hanging="480"/>
-      </w:pPr>
-    </w:lvl>
-    <w:lvl w:ilvl="6">
-      <w:numFmt w:val="bullet"/>
-      <w:lvlText w:val=" "/>
-      <w:lvlJc w:val="left"/>
-      <w:pPr>
-        <w:tabs>
-          <w:tab w:val="num" w:pos="4320"/>
-        </w:tabs>
-        <w:ind w:left="4800" w:hanging="480"/>
-      </w:pPr>
-    </w:lvl>
-    <w:lvl w:ilvl="7">
-      <w:numFmt w:val="bullet"/>
-      <w:lvlText w:val=" "/>
-      <w:lvlJc w:val="left"/>
-      <w:pPr>
-        <w:tabs>
-          <w:tab w:val="num" w:pos="5040"/>
-        </w:tabs>
-        <w:ind w:left="5520" w:hanging="480"/>
-      </w:pPr>
-    </w:lvl>
-    <w:lvl w:ilvl="8">
-      <w:numFmt w:val="bullet"/>
-      <w:lvlText w:val=" "/>
-      <w:lvlJc w:val="left"/>
-      <w:pPr>
-        <w:tabs>
-          <w:tab w:val="num" w:pos="5760"/>
-        </w:tabs>
-        <w:ind w:left="6240" w:hanging="480"/>
-      </w:pPr>
-    </w:lvl>
-  </w:abstractNum>
-  <w:abstractNum w:abstractNumId="990">
     <w:nsid w:val="2c1ae401"/>
     <w:multiLevelType w:val="multilevel"/>
     <w:lvl w:ilvl="0">
@@ -719,10 +556,7 @@
       <w:lvlText w:val=" "/>
       <w:lvlJc w:val="left"/>
       <w:pPr>
-        <w:tabs>
-          <w:tab w:val="num" w:pos="0"/>
-        </w:tabs>
-        <w:ind w:left="480" w:hanging="480"/>
+        <w:ind w:left="720" w:hanging="480"/>
       </w:pPr>
     </w:lvl>
     <w:lvl w:ilvl="1">
@@ -730,10 +564,7 @@
       <w:lvlText w:val=" "/>
       <w:lvlJc w:val="left"/>
       <w:pPr>
-        <w:tabs>
-          <w:tab w:val="num" w:pos="720"/>
-        </w:tabs>
-        <w:ind w:left="1200" w:hanging="480"/>
+        <w:ind w:left="1440" w:hanging="480"/>
       </w:pPr>
     </w:lvl>
     <w:lvl w:ilvl="2">
@@ -741,10 +572,7 @@
       <w:lvlText w:val=" "/>
       <w:lvlJc w:val="left"/>
       <w:pPr>
-        <w:tabs>
-          <w:tab w:val="num" w:pos="1440"/>
-        </w:tabs>
-        <w:ind w:left="1920" w:hanging="480"/>
+        <w:ind w:left="2160" w:hanging="480"/>
       </w:pPr>
     </w:lvl>
     <w:lvl w:ilvl="3">
@@ -752,10 +580,7 @@
       <w:lvlText w:val=" "/>
       <w:lvlJc w:val="left"/>
       <w:pPr>
-        <w:tabs>
-          <w:tab w:val="num" w:pos="2160"/>
-        </w:tabs>
-        <w:ind w:left="2640" w:hanging="480"/>
+        <w:ind w:left="2880" w:hanging="480"/>
       </w:pPr>
     </w:lvl>
     <w:lvl w:ilvl="4">
@@ -763,10 +588,7 @@
       <w:lvlText w:val=" "/>
       <w:lvlJc w:val="left"/>
       <w:pPr>
-        <w:tabs>
-          <w:tab w:val="num" w:pos="2880"/>
-        </w:tabs>
-        <w:ind w:left="3360" w:hanging="480"/>
+        <w:ind w:left="3600" w:hanging="480"/>
       </w:pPr>
     </w:lvl>
     <w:lvl w:ilvl="5">
@@ -774,10 +596,7 @@
       <w:lvlText w:val=" "/>
       <w:lvlJc w:val="left"/>
       <w:pPr>
-        <w:tabs>
-          <w:tab w:val="num" w:pos="3600"/>
-        </w:tabs>
-        <w:ind w:left="4080" w:hanging="480"/>
+        <w:ind w:left="4320" w:hanging="480"/>
       </w:pPr>
     </w:lvl>
     <w:lvl w:ilvl="6">
@@ -785,10 +604,7 @@
       <w:lvlText w:val=" "/>
       <w:lvlJc w:val="left"/>
       <w:pPr>
-        <w:tabs>
-          <w:tab w:val="num" w:pos="4320"/>
-        </w:tabs>
-        <w:ind w:left="4800" w:hanging="480"/>
+        <w:ind w:left="5040" w:hanging="480"/>
       </w:pPr>
     </w:lvl>
     <w:lvl w:ilvl="7">
@@ -796,10 +612,7 @@
       <w:lvlText w:val=" "/>
       <w:lvlJc w:val="left"/>
       <w:pPr>
-        <w:tabs>
-          <w:tab w:val="num" w:pos="5040"/>
-        </w:tabs>
-        <w:ind w:left="5520" w:hanging="480"/>
+        <w:ind w:left="5760" w:hanging="480"/>
       </w:pPr>
     </w:lvl>
     <w:lvl w:ilvl="8">
@@ -807,10 +620,7 @@
       <w:lvlText w:val=" "/>
       <w:lvlJc w:val="left"/>
       <w:pPr>
-        <w:tabs>
-          <w:tab w:val="num" w:pos="5760"/>
-        </w:tabs>
-        <w:ind w:left="6240" w:hanging="480"/>
+        <w:ind w:left="6480" w:hanging="480"/>
       </w:pPr>
     </w:lvl>
   </w:abstractNum>
@@ -822,10 +632,7 @@
       <w:lvlText w:val="•"/>
       <w:lvlJc w:val="left"/>
       <w:pPr>
-        <w:tabs>
-          <w:tab w:val="num" w:pos="0"/>
-        </w:tabs>
-        <w:ind w:left="480" w:hanging="480"/>
+        <w:ind w:left="720" w:hanging="480"/>
       </w:pPr>
     </w:lvl>
     <w:lvl w:ilvl="1">
@@ -833,10 +640,7 @@
       <w:lvlText w:val="–"/>
       <w:lvlJc w:val="left"/>
       <w:pPr>
-        <w:tabs>
-          <w:tab w:val="num" w:pos="720"/>
-        </w:tabs>
-        <w:ind w:left="1200" w:hanging="480"/>
+        <w:ind w:left="1440" w:hanging="480"/>
       </w:pPr>
     </w:lvl>
     <w:lvl w:ilvl="2">
@@ -844,10 +648,7 @@
       <w:lvlText w:val="•"/>
       <w:lvlJc w:val="left"/>
       <w:pPr>
-        <w:tabs>
-          <w:tab w:val="num" w:pos="1440"/>
-        </w:tabs>
-        <w:ind w:left="1920" w:hanging="480"/>
+        <w:ind w:left="2160" w:hanging="480"/>
       </w:pPr>
     </w:lvl>
     <w:lvl w:ilvl="3">
@@ -855,10 +656,7 @@
       <w:lvlText w:val="–"/>
       <w:lvlJc w:val="left"/>
       <w:pPr>
-        <w:tabs>
-          <w:tab w:val="num" w:pos="2160"/>
-        </w:tabs>
-        <w:ind w:left="2640" w:hanging="480"/>
+        <w:ind w:left="2880" w:hanging="480"/>
       </w:pPr>
     </w:lvl>
     <w:lvl w:ilvl="4">
@@ -866,10 +664,7 @@
       <w:lvlText w:val="•"/>
       <w:lvlJc w:val="left"/>
       <w:pPr>
-        <w:tabs>
-          <w:tab w:val="num" w:pos="2880"/>
-        </w:tabs>
-        <w:ind w:left="3360" w:hanging="480"/>
+        <w:ind w:left="3600" w:hanging="480"/>
       </w:pPr>
     </w:lvl>
     <w:lvl w:ilvl="5">
@@ -877,10 +672,7 @@
       <w:lvlText w:val="–"/>
       <w:lvlJc w:val="left"/>
       <w:pPr>
-        <w:tabs>
-          <w:tab w:val="num" w:pos="3600"/>
-        </w:tabs>
-        <w:ind w:left="4080" w:hanging="480"/>
+        <w:ind w:left="4320" w:hanging="480"/>
       </w:pPr>
     </w:lvl>
     <w:lvl w:ilvl="6">
@@ -888,10 +680,7 @@
       <w:lvlText w:val="•"/>
       <w:lvlJc w:val="left"/>
       <w:pPr>
-        <w:tabs>
-          <w:tab w:val="num" w:pos="4320"/>
-        </w:tabs>
-        <w:ind w:left="4800" w:hanging="480"/>
+        <w:ind w:left="5040" w:hanging="480"/>
       </w:pPr>
     </w:lvl>
     <w:lvl w:ilvl="7">
@@ -899,10 +688,7 @@
       <w:lvlText w:val="–"/>
       <w:lvlJc w:val="left"/>
       <w:pPr>
-        <w:tabs>
-          <w:tab w:val="num" w:pos="5040"/>
-        </w:tabs>
-        <w:ind w:left="5520" w:hanging="480"/>
+        <w:ind w:left="5760" w:hanging="480"/>
       </w:pPr>
     </w:lvl>
     <w:lvl w:ilvl="8">
@@ -910,16 +696,10 @@
       <w:lvlText w:val="•"/>
       <w:lvlJc w:val="left"/>
       <w:pPr>
-        <w:tabs>
-          <w:tab w:val="num" w:pos="5760"/>
-        </w:tabs>
-        <w:ind w:left="6240" w:hanging="480"/>
+        <w:ind w:left="6480" w:hanging="480"/>
       </w:pPr>
     </w:lvl>
   </w:abstractNum>
-  <w:num w:numId="1000">
-    <w:abstractNumId w:val="990"/>
-  </w:num>
   <w:num w:numId="1000">
     <w:abstractNumId w:val="990"/>
   </w:num>
@@ -1081,7 +861,7 @@
       <w:rFonts w:asciiTheme="majorHAnsi" w:eastAsiaTheme="majorEastAsia" w:hAnsiTheme="majorHAnsi" w:cstheme="majorBidi"/>
       <w:b/>
       <w:bCs/>
-      <w:color w:val="345A8A" w:themeColor="accent1" w:themeShade="B5"/>
+      <w:color w:val="4F81BD" w:themeColor="accent1"/>
       <w:sz w:val="32"/>
       <w:szCs w:val="32"/>
     </w:rPr>
@@ -1098,28 +878,6 @@
       <w:keepLines/>
       <w:spacing w:before="200" w:after="0"/>
       <w:outlineLvl w:val="1"/>
-    </w:pPr>
-    <w:rPr>
-      <w:rFonts w:asciiTheme="majorHAnsi" w:eastAsiaTheme="majorEastAsia" w:hAnsiTheme="majorHAnsi" w:cstheme="majorBidi"/>
-      <w:b/>
-      <w:bCs/>
-      <w:color w:val="4F81BD" w:themeColor="accent1"/>
-      <w:sz w:val="32"/>
-      <w:szCs w:val="32"/>
-    </w:rPr>
-  </w:style>
-  <w:style w:type="paragraph" w:styleId="Heading3">
-    <w:name w:val="Heading 3"/>
-    <w:basedOn w:val="Normal"/>
-    <w:next w:val="BodyText"/>
-    <w:uiPriority w:val="9"/>
-    <w:unhideWhenUsed/>
-    <w:qFormat/>
-    <w:pPr>
-      <w:keepNext/>
-      <w:keepLines/>
-      <w:spacing w:before="200" w:after="0"/>
-      <w:outlineLvl w:val="2"/>
     </w:pPr>
     <w:rPr>
       <w:rFonts w:asciiTheme="majorHAnsi" w:eastAsiaTheme="majorEastAsia" w:hAnsiTheme="majorHAnsi" w:cstheme="majorBidi"/>
@@ -1130,8 +888,8 @@
       <w:szCs w:val="28"/>
     </w:rPr>
   </w:style>
-  <w:style w:type="paragraph" w:styleId="Heading4">
-    <w:name w:val="Heading 4"/>
+  <w:style w:type="paragraph" w:styleId="Heading3">
+    <w:name w:val="Heading 3"/>
     <w:basedOn w:val="Normal"/>
     <w:next w:val="BodyText"/>
     <w:uiPriority w:val="9"/>
@@ -1141,7 +899,7 @@
       <w:keepNext/>
       <w:keepLines/>
       <w:spacing w:before="200" w:after="0"/>
-      <w:outlineLvl w:val="3"/>
+      <w:outlineLvl w:val="2"/>
     </w:pPr>
     <w:rPr>
       <w:rFonts w:asciiTheme="majorHAnsi" w:eastAsiaTheme="majorEastAsia" w:hAnsiTheme="majorHAnsi" w:cstheme="majorBidi"/>
@@ -1152,6 +910,28 @@
       <w:szCs w:val="24"/>
     </w:rPr>
   </w:style>
+  <w:style w:type="paragraph" w:styleId="Heading4">
+    <w:name w:val="Heading 4"/>
+    <w:basedOn w:val="Normal"/>
+    <w:next w:val="BodyText"/>
+    <w:uiPriority w:val="9"/>
+    <w:unhideWhenUsed/>
+    <w:qFormat/>
+    <w:pPr>
+      <w:keepNext/>
+      <w:keepLines/>
+      <w:spacing w:before="200" w:after="0"/>
+      <w:outlineLvl w:val="3"/>
+    </w:pPr>
+    <w:rPr>
+      <w:rFonts w:asciiTheme="majorHAnsi" w:eastAsiaTheme="majorEastAsia" w:hAnsiTheme="majorHAnsi" w:cstheme="majorBidi"/>
+      <w:i/>
+      <w:bCs/>
+      <w:color w:val="4F81BD" w:themeColor="accent1"/>
+      <w:sz w:val="24"/>
+      <w:szCs w:val="24"/>
+    </w:rPr>
+  </w:style>
   <w:style w:type="paragraph" w:styleId="Heading5">
     <w:name w:val="Heading 5"/>
     <w:basedOn w:val="Normal"/>
@@ -1167,7 +947,6 @@
     </w:pPr>
     <w:rPr>
       <w:rFonts w:asciiTheme="majorHAnsi" w:eastAsiaTheme="majorEastAsia" w:hAnsiTheme="majorHAnsi" w:cstheme="majorBidi"/>
-      <w:i/>
       <w:iCs/>
       <w:color w:val="4F81BD" w:themeColor="accent1"/>
       <w:sz w:val="24"/>
@@ -1263,14 +1042,8 @@
     <w:qFormat/>
     <w:pPr>
       <w:spacing w:before="100" w:after="100"/>
-      <w:ind w:firstLine="0"/>
-    </w:pPr>
-    <w:rPr>
-      <w:rFonts w:asciiTheme="majorHAnsi" w:eastAsiaTheme="majorEastAsia" w:hAnsiTheme="majorHAnsi" w:cstheme="majorBidi"/>
-      <w:bCs/>
-      <w:sz w:val="20"/>
-      <w:szCs w:val="20"/>
-    </w:rPr>
+      <w:ind w:firstLine="0" w:left="480" w:right="480"/>
+    </w:pPr>
   </w:style>
   <w:style w:type="paragraph" w:styleId="FootnoteText">
     <w:name w:val="Footnote Text"/>
@@ -1363,6 +1136,10 @@
       <w:rFonts w:ascii="Consolas" w:hAnsi="Consolas"/>
       <w:sz w:val="22"/>
     </w:rPr>
+  </w:style>
+  <w:style w:type="character" w:customStyle="1" w:styleId="SectionNumber">
+    <w:name w:val="Section Number"/>
+    <w:basedOn w:val="BodyTextChar"/>
   </w:style>
   <w:style w:type="character" w:styleId="FootnoteReference">
     <w:name w:val="Footnote Reference"/>

</xml_diff>

<commit_message>
`docs/resume/cv.md`: Update and regenerate PDFs
Signed-off-by: Mohamed Bana <mohamed@bana.io>
</commit_message>
<xml_diff>
--- a/docs/resume/download/mohamed-bana_cover-letter.docx
+++ b/docs/resume/download/mohamed-bana_cover-letter.docx
@@ -1095,7 +1095,10 @@
   <w:style w:type="character" w:customStyle="1" w:styleId="ImportTok">
     <w:name w:val="ImportTok"/>
     <w:basedOn w:val="VerbatimChar"/>
-    <w:rPr/>
+    <w:rPr>
+      <w:color w:val="008000"/>
+      <w:b/>
+    </w:rPr>
   </w:style>
   <w:style w:type="character" w:customStyle="1" w:styleId="CommentTok">
     <w:name w:val="CommentTok"/>
@@ -1170,7 +1173,9 @@
   <w:style w:type="character" w:customStyle="1" w:styleId="BuiltInTok">
     <w:name w:val="BuiltInTok"/>
     <w:basedOn w:val="VerbatimChar"/>
-    <w:rPr/>
+    <w:rPr>
+      <w:color w:val="008000"/>
+    </w:rPr>
   </w:style>
   <w:style w:type="character" w:customStyle="1" w:styleId="ExtensionTok">
     <w:name w:val="ExtensionTok"/>

</xml_diff>